<commit_message>
TS 2.4 Ghanam Correction files - 31/07/2023
</commit_message>
<xml_diff>
--- a/TS Jatai Ghanam Project/TS 2.4/TS 2.4 Jatai Tamil Corrections.docx
+++ b/TS Jatai Ghanam Project/TS 2.4/TS 2.4 Jatai Tamil Corrections.docx
@@ -32625,17 +32625,7 @@
           <w:szCs w:val="32"/>
           <w:u w:val="single"/>
         </w:rPr>
-        <w:t>Ghanam</w:t>
-      </w:r>
-      <w:r>
-        <w:rPr>
-          <w:b/>
-          <w:bCs/>
-          <w:sz w:val="32"/>
-          <w:szCs w:val="32"/>
-          <w:u w:val="single"/>
-        </w:rPr>
-        <w:t xml:space="preserve"> </w:t>
+        <w:t xml:space="preserve">Jatai </w:t>
       </w:r>
       <w:r>
         <w:rPr>

</xml_diff>